<commit_message>
All finished just planning left and recommendations
</commit_message>
<xml_diff>
--- a/Planning.docx
+++ b/Planning.docx
@@ -28,39 +28,171 @@
     </w:p>
     <w:p>
       <w:r>
-        <w:t>The website is designed for children so I will try to make it</w:t>
-      </w:r>
-      <w:r>
-        <w:t xml:space="preserve"> attractive as possible. The design will be colorful and attractive but I will still try to maintain readability and easy navigation </w:t>
+        <w:t xml:space="preserve">The website is designed for children so I will try to make it attractive as possible. The design will be colorful and attractive but I will still try to maintain readability and easy navigation </w:t>
       </w:r>
       <w:r>
         <w:t>throughout</w:t>
       </w:r>
       <w:r>
-        <w:t xml:space="preserve"> the website</w:t>
-      </w:r>
-      <w:r>
-        <w:t>. This way children will enjoy staying in the website and won’t get confused by using it.</w:t>
-      </w:r>
-    </w:p>
-    <w:p>
-      <w:r>
+        <w:t xml:space="preserve"> the website. This way children will enjoy staying in the website and won’t get confused by using it.</w:t>
+      </w:r>
+    </w:p>
+    <w:p>
+      <w:pPr>
+        <w:rPr>
+          <w:b/>
+        </w:rPr>
+      </w:pPr>
+      <w:r>
+        <w:rPr>
+          <w:b/>
+        </w:rPr>
         <w:t>Site Map:</w:t>
       </w:r>
     </w:p>
     <w:p>
       <w:r>
-        <w:t>First page will be the splash page which will welcome users to the website. I plan to make it colorful and not to have too much information on it.</w:t>
-      </w:r>
-    </w:p>
-    <w:p>
-      <w:r>
-        <w:t>From the splash page you will be able to access the main page which will be news page because we want our users to always be familiar with news.</w:t>
+        <w:rPr>
+          <w:noProof/>
+        </w:rPr>
+        <w:drawing>
+          <wp:anchor distT="0" distB="0" distL="114300" distR="114300" simplePos="0" relativeHeight="251658240" behindDoc="0" locked="0" layoutInCell="1" allowOverlap="1" wp14:anchorId="1417531B" wp14:editId="5DDBE2D6">
+            <wp:simplePos x="0" y="0"/>
+            <wp:positionH relativeFrom="margin">
+              <wp:posOffset>-83820</wp:posOffset>
+            </wp:positionH>
+            <wp:positionV relativeFrom="margin">
+              <wp:posOffset>2804160</wp:posOffset>
+            </wp:positionV>
+            <wp:extent cx="4161155" cy="2811780"/>
+            <wp:effectExtent l="0" t="0" r="0" b="7620"/>
+            <wp:wrapSquare wrapText="bothSides"/>
+            <wp:docPr id="1" name="Picture 1"/>
+            <wp:cNvGraphicFramePr>
+              <a:graphicFrameLocks xmlns:a="http://schemas.openxmlformats.org/drawingml/2006/main" noChangeAspect="1"/>
+            </wp:cNvGraphicFramePr>
+            <a:graphic xmlns:a="http://schemas.openxmlformats.org/drawingml/2006/main">
+              <a:graphicData uri="http://schemas.openxmlformats.org/drawingml/2006/picture">
+                <pic:pic xmlns:pic="http://schemas.openxmlformats.org/drawingml/2006/picture">
+                  <pic:nvPicPr>
+                    <pic:cNvPr id="1" name="siteMap.png"/>
+                    <pic:cNvPicPr/>
+                  </pic:nvPicPr>
+                  <pic:blipFill>
+                    <a:blip r:embed="rId6" cstate="print">
+                      <a:extLst>
+                        <a:ext uri="{28A0092B-C50C-407E-A947-70E740481C1C}">
+                          <a14:useLocalDpi xmlns:a14="http://schemas.microsoft.com/office/drawing/2010/main" val="0"/>
+                        </a:ext>
+                      </a:extLst>
+                    </a:blip>
+                    <a:stretch>
+                      <a:fillRect/>
+                    </a:stretch>
+                  </pic:blipFill>
+                  <pic:spPr>
+                    <a:xfrm>
+                      <a:off x="0" y="0"/>
+                      <a:ext cx="4161155" cy="2811780"/>
+                    </a:xfrm>
+                    <a:prstGeom prst="rect">
+                      <a:avLst/>
+                    </a:prstGeom>
+                  </pic:spPr>
+                </pic:pic>
+              </a:graphicData>
+            </a:graphic>
+            <wp14:sizeRelH relativeFrom="margin">
+              <wp14:pctWidth>0</wp14:pctWidth>
+            </wp14:sizeRelH>
+            <wp14:sizeRelV relativeFrom="margin">
+              <wp14:pctHeight>0</wp14:pctHeight>
+            </wp14:sizeRelV>
+          </wp:anchor>
+        </w:drawing>
+      </w:r>
+      <w:r>
+        <w:t xml:space="preserve">User will first enter </w:t>
+      </w:r>
+      <w:r>
+        <w:t xml:space="preserve">splash page </w:t>
+      </w:r>
+      <w:r>
+        <w:t>from which he</w:t>
+      </w:r>
+      <w:r>
+        <w:t xml:space="preserve"> will be able to access the main page which will be news page because we want our users to always be familiar with news.</w:t>
+      </w:r>
+      <w:r>
+        <w:t xml:space="preserve"> </w:t>
+      </w:r>
+      <w:r>
+        <w:t xml:space="preserve">When </w:t>
+      </w:r>
+      <w:r>
+        <w:t>the user is</w:t>
+      </w:r>
+      <w:r>
+        <w:t xml:space="preserve"> not in the splash page all the pages except splash page are connected using navigation menu. From games page you will be able to access all the games that are </w:t>
+      </w:r>
+      <w:proofErr w:type="gramStart"/>
+      <w:r>
+        <w:t>developed(</w:t>
+      </w:r>
+      <w:proofErr w:type="gramEnd"/>
+      <w:r>
+        <w:t>I am going to be developing spot the difference puzzle only)</w:t>
+      </w:r>
+      <w:r>
+        <w:t>.</w:t>
+      </w:r>
+    </w:p>
+    <w:p/>
+    <w:p/>
+    <w:p/>
+    <w:p/>
+    <w:p/>
+    <w:p/>
+    <w:p/>
+    <w:p/>
+    <w:p/>
+    <w:p/>
+    <w:p>
+      <w:pPr>
+        <w:rPr>
+          <w:b/>
+        </w:rPr>
+      </w:pPr>
+      <w:r>
+        <w:rPr>
+          <w:b/>
+        </w:rPr>
+        <w:t>Design mock-ups:</w:t>
+      </w:r>
+    </w:p>
+    <w:p>
+      <w:r>
+        <w:t xml:space="preserve">I will be using mobile first approach and then expand window sizes and check at which number of </w:t>
+      </w:r>
+      <w:proofErr w:type="gramStart"/>
+      <w:r>
+        <w:t>pixels</w:t>
+      </w:r>
+      <w:proofErr w:type="gramEnd"/>
+      <w:r>
+        <w:t xml:space="preserve"> things start to look not fine and add media queries and those breakpoints. </w:t>
+      </w:r>
+      <w:proofErr w:type="gramStart"/>
+      <w:r>
+        <w:t>Generally</w:t>
+      </w:r>
+      <w:proofErr w:type="gramEnd"/>
+      <w:r>
+        <w:t xml:space="preserve"> breakpoints will be for very small mobile phones. I chose HTC Wildfire which is quite old phone with small screen (240x320) and not widely used. But I took into account that the website will be used by children and most children do not have newest and biggest phones.</w:t>
       </w:r>
       <w:bookmarkStart w:id="0" w:name="_GoBack"/>
       <w:bookmarkEnd w:id="0"/>
     </w:p>
-    <w:p/>
     <w:sectPr>
       <w:pgSz w:w="12240" w:h="15840"/>
       <w:pgMar w:top="1440" w:right="1440" w:bottom="1440" w:left="1440" w:header="720" w:footer="720" w:gutter="0"/>

</xml_diff>

<commit_message>
Site is completed left word files added folders
</commit_message>
<xml_diff>
--- a/Planning.docx
+++ b/Planning.docx
@@ -133,15 +133,7 @@
         <w:t>the user is</w:t>
       </w:r>
       <w:r>
-        <w:t xml:space="preserve"> not in the splash page all the pages except splash page are connected using navigation menu. From games page you will be able to access all the games that are </w:t>
-      </w:r>
-      <w:proofErr w:type="gramStart"/>
-      <w:r>
-        <w:t>developed(</w:t>
-      </w:r>
-      <w:proofErr w:type="gramEnd"/>
-      <w:r>
-        <w:t>I am going to be developing spot the difference puzzle only)</w:t>
+        <w:t xml:space="preserve"> not in the splash page all the pages except splash page are connected using navigation menu. From games page you will be able to access all the games that are developed(I am going to be developing spot the difference puzzle only)</w:t>
       </w:r>
       <w:r>
         <w:t>.</w:t>
@@ -172,23 +164,110 @@
     </w:p>
     <w:p>
       <w:r>
-        <w:t xml:space="preserve">I will be using mobile first approach and then expand window sizes and check at which number of </w:t>
-      </w:r>
-      <w:proofErr w:type="gramStart"/>
-      <w:r>
-        <w:t>pixels</w:t>
-      </w:r>
-      <w:proofErr w:type="gramEnd"/>
-      <w:r>
-        <w:t xml:space="preserve"> things start to look not fine and add media queries and those breakpoints. </w:t>
-      </w:r>
-      <w:proofErr w:type="gramStart"/>
-      <w:r>
-        <w:t>Generally</w:t>
-      </w:r>
-      <w:proofErr w:type="gramEnd"/>
-      <w:r>
-        <w:t xml:space="preserve"> breakpoints will be for very small mobile phones. I chose HTC Wildfire which is quite old phone with small screen (240x320) and not widely used. But I took into account that the website will be used by children and most children do not have newest and biggest phones.</w:t>
+        <w:t>I will be using mobile first approach and then expand window sizes and check at which number of pixels things start to look not fine and add media queries and those breakpoints. Generally breakpoints will be for very small mobile phones. I chose HTC Wildfire which is quite old phone with small screen (240x320) and not widely used. But I took into account that the website will be used by children and most children do not have newest and biggest phones.</w:t>
+      </w:r>
+      <w:r>
+        <w:t xml:space="preserve"> Later I will add breakpoints for most used smarthphones. For example, iPhone 5, iPhone 5s, iPhone 6, LG Google Nexus 5X, Nexus 6P and several others. Next breakpoint will be tablets and I will finish with desktops and very large desktops(over 2000px width). The design will be very simple: navigation bar on the top, simple footer at the bottom and content between them. </w:t>
+      </w:r>
+    </w:p>
+    <w:p>
+      <w:r>
+        <w:rPr>
+          <w:noProof/>
+        </w:rPr>
+        <w:lastRenderedPageBreak/>
+        <w:drawing>
+          <wp:anchor distT="0" distB="0" distL="114300" distR="114300" simplePos="0" relativeHeight="251659264" behindDoc="0" locked="0" layoutInCell="1" allowOverlap="1" wp14:anchorId="655A22F4" wp14:editId="4DFBD63D">
+            <wp:simplePos x="0" y="0"/>
+            <wp:positionH relativeFrom="margin">
+              <wp:posOffset>-38100</wp:posOffset>
+            </wp:positionH>
+            <wp:positionV relativeFrom="margin">
+              <wp:posOffset>746760</wp:posOffset>
+            </wp:positionV>
+            <wp:extent cx="5943600" cy="4572000"/>
+            <wp:effectExtent l="0" t="0" r="0" b="0"/>
+            <wp:wrapSquare wrapText="bothSides"/>
+            <wp:docPr id="2" name="Picture 2"/>
+            <wp:cNvGraphicFramePr>
+              <a:graphicFrameLocks xmlns:a="http://schemas.openxmlformats.org/drawingml/2006/main" noChangeAspect="1"/>
+            </wp:cNvGraphicFramePr>
+            <a:graphic xmlns:a="http://schemas.openxmlformats.org/drawingml/2006/main">
+              <a:graphicData uri="http://schemas.openxmlformats.org/drawingml/2006/picture">
+                <pic:pic xmlns:pic="http://schemas.openxmlformats.org/drawingml/2006/picture">
+                  <pic:nvPicPr>
+                    <pic:cNvPr id="2" name="design.png"/>
+                    <pic:cNvPicPr/>
+                  </pic:nvPicPr>
+                  <pic:blipFill>
+                    <a:blip r:embed="rId7">
+                      <a:extLst>
+                        <a:ext uri="{28A0092B-C50C-407E-A947-70E740481C1C}">
+                          <a14:useLocalDpi xmlns:a14="http://schemas.microsoft.com/office/drawing/2010/main" val="0"/>
+                        </a:ext>
+                      </a:extLst>
+                    </a:blip>
+                    <a:stretch>
+                      <a:fillRect/>
+                    </a:stretch>
+                  </pic:blipFill>
+                  <pic:spPr>
+                    <a:xfrm>
+                      <a:off x="0" y="0"/>
+                      <a:ext cx="5943600" cy="4572000"/>
+                    </a:xfrm>
+                    <a:prstGeom prst="rect">
+                      <a:avLst/>
+                    </a:prstGeom>
+                  </pic:spPr>
+                </pic:pic>
+              </a:graphicData>
+            </a:graphic>
+          </wp:anchor>
+        </w:drawing>
+      </w:r>
+      <w:r>
+        <w:t>From</w:t>
+      </w:r>
+      <w:r>
+        <w:t xml:space="preserve"> website description I can tell there will be several pages with the same structure and it will be picture and text for the picture. So here is design mock-up for those pages. I will be floating text to one side and picture to other one. When it is mobile I will have picture then text.</w:t>
+      </w:r>
+    </w:p>
+    <w:p>
+      <w:pPr>
+        <w:rPr>
+          <w:b/>
+        </w:rPr>
+      </w:pPr>
+      <w:r>
+        <w:rPr>
+          <w:b/>
+        </w:rPr>
+        <w:t>Menu system</w:t>
+      </w:r>
+      <w:r>
+        <w:rPr>
+          <w:b/>
+        </w:rPr>
+        <w:t>:</w:t>
+      </w:r>
+    </w:p>
+    <w:p>
+      <w:r>
+        <w:t>For the responsive menu I will be developing drop-down menu when the screen is small.</w:t>
+      </w:r>
+    </w:p>
+    <w:p>
+      <w:r>
+        <w:rPr>
+          <w:b/>
+        </w:rPr>
+        <w:t xml:space="preserve">Puzzle Game Design: </w:t>
+      </w:r>
+    </w:p>
+    <w:p>
+      <w:r>
+        <w:t>I am going to be developing spot the difference puzzle so for the design it is going to be 2 photos side by side and I will try to find spot the difference pictures which are perfectly suitable for children(For example, pictures from popular cartoons). The puzzle will most likely be difficult to use for mobile phone users and will be designed mostly for desktops or tablets. However, I will try to make it as usable as possible for smartphone users as well. As for accessibility there is not much I can do because when you play spot the difference puzzle your eyesight must be decent and I will most likely not add many accessibility  functions.</w:t>
       </w:r>
       <w:bookmarkStart w:id="0" w:name="_GoBack"/>
       <w:bookmarkEnd w:id="0"/>

</xml_diff>